<commit_message>
added [NON-FINAL] plan to slide show
</commit_message>
<xml_diff>
--- a/Research_plan.docx
+++ b/Research_plan.docx
@@ -80,8 +80,240 @@
       </w:r>
     </w:p>
     <w:p>
+      <w:r>
+        <w:t xml:space="preserve">Introduction – </w:t>
+      </w:r>
+    </w:p>
+    <w:p>
+      <w:pPr>
+        <w:pStyle w:val="ListParagraph"/>
+        <w:numPr>
+          <w:ilvl w:val="0"/>
+          <w:numId w:val="3"/>
+        </w:numPr>
+      </w:pPr>
+      <w:r>
+        <w:t>What is the Internet Of Things?</w:t>
+      </w:r>
+      <w:r>
+        <w:t xml:space="preserve"> What is a Thing? </w:t>
+      </w:r>
+    </w:p>
+    <w:p>
+      <w:pPr>
+        <w:pStyle w:val="ListParagraph"/>
+        <w:numPr>
+          <w:ilvl w:val="0"/>
+          <w:numId w:val="3"/>
+        </w:numPr>
+      </w:pPr>
+      <w:r>
+        <w:t>Why it is relevant to NOW</w:t>
+      </w:r>
+      <w:r>
+        <w:t xml:space="preserve"> and to YOU</w:t>
+      </w:r>
       <w:bookmarkStart w:id="0" w:name="_GoBack"/>
       <w:bookmarkEnd w:id="0"/>
+      <w:r>
+        <w:t>?</w:t>
+      </w:r>
+    </w:p>
+    <w:p>
+      <w:pPr>
+        <w:pStyle w:val="ListParagraph"/>
+        <w:numPr>
+          <w:ilvl w:val="0"/>
+          <w:numId w:val="3"/>
+        </w:numPr>
+      </w:pPr>
+      <w:r>
+        <w:t xml:space="preserve">Things that are already connected that we have e.g phone, computers, watches.. </w:t>
+      </w:r>
+    </w:p>
+    <w:p>
+      <w:r>
+        <w:t xml:space="preserve">Application to Home – </w:t>
+      </w:r>
+    </w:p>
+    <w:p>
+      <w:pPr>
+        <w:pStyle w:val="ListParagraph"/>
+        <w:numPr>
+          <w:ilvl w:val="0"/>
+          <w:numId w:val="5"/>
+        </w:numPr>
+      </w:pPr>
+      <w:r>
+        <w:t xml:space="preserve">Smarter Homes </w:t>
+      </w:r>
+    </w:p>
+    <w:p>
+      <w:pPr>
+        <w:pStyle w:val="ListParagraph"/>
+        <w:numPr>
+          <w:ilvl w:val="0"/>
+          <w:numId w:val="5"/>
+        </w:numPr>
+      </w:pPr>
+      <w:r>
+        <w:t xml:space="preserve">Making your day more efficient </w:t>
+      </w:r>
+    </w:p>
+    <w:p>
+      <w:r>
+        <w:t xml:space="preserve">Application to Business – </w:t>
+      </w:r>
+    </w:p>
+    <w:p>
+      <w:pPr>
+        <w:pStyle w:val="ListParagraph"/>
+        <w:numPr>
+          <w:ilvl w:val="0"/>
+          <w:numId w:val="6"/>
+        </w:numPr>
+      </w:pPr>
+      <w:r>
+        <w:t>Office environment optimised</w:t>
+      </w:r>
+    </w:p>
+    <w:p>
+      <w:pPr>
+        <w:pStyle w:val="ListParagraph"/>
+        <w:numPr>
+          <w:ilvl w:val="0"/>
+          <w:numId w:val="6"/>
+        </w:numPr>
+      </w:pPr>
+      <w:r>
+        <w:t>Saving time &amp; Money</w:t>
+      </w:r>
+    </w:p>
+    <w:p>
+      <w:pPr>
+        <w:pStyle w:val="ListParagraph"/>
+        <w:numPr>
+          <w:ilvl w:val="0"/>
+          <w:numId w:val="6"/>
+        </w:numPr>
+      </w:pPr>
+      <w:r>
+        <w:t xml:space="preserve">Constant collection of statistics and then system adjusting accordingly </w:t>
+      </w:r>
+    </w:p>
+    <w:p>
+      <w:pPr>
+        <w:pStyle w:val="ListParagraph"/>
+        <w:numPr>
+          <w:ilvl w:val="0"/>
+          <w:numId w:val="6"/>
+        </w:numPr>
+      </w:pPr>
+      <w:r>
+        <w:t>Project Ion and 2014 “Year Of The Internet Of Things”</w:t>
+      </w:r>
+    </w:p>
+    <w:p>
+      <w:r>
+        <w:t xml:space="preserve">Pros – </w:t>
+      </w:r>
+    </w:p>
+    <w:p>
+      <w:pPr>
+        <w:pStyle w:val="ListParagraph"/>
+        <w:numPr>
+          <w:ilvl w:val="0"/>
+          <w:numId w:val="7"/>
+        </w:numPr>
+      </w:pPr>
+      <w:r>
+        <w:t>Efficiency</w:t>
+      </w:r>
+    </w:p>
+    <w:p>
+      <w:pPr>
+        <w:pStyle w:val="ListParagraph"/>
+        <w:numPr>
+          <w:ilvl w:val="0"/>
+          <w:numId w:val="7"/>
+        </w:numPr>
+      </w:pPr>
+      <w:r>
+        <w:t xml:space="preserve">Constantly in the loop </w:t>
+      </w:r>
+    </w:p>
+    <w:p>
+      <w:pPr>
+        <w:pStyle w:val="ListParagraph"/>
+        <w:numPr>
+          <w:ilvl w:val="0"/>
+          <w:numId w:val="7"/>
+        </w:numPr>
+      </w:pPr>
+      <w:r>
+        <w:t xml:space="preserve">Save you time </w:t>
+      </w:r>
+    </w:p>
+    <w:p/>
+    <w:p>
+      <w:r>
+        <w:t xml:space="preserve">Cons – </w:t>
+      </w:r>
+    </w:p>
+    <w:p>
+      <w:pPr>
+        <w:pStyle w:val="ListParagraph"/>
+        <w:numPr>
+          <w:ilvl w:val="0"/>
+          <w:numId w:val="8"/>
+        </w:numPr>
+      </w:pPr>
+      <w:r>
+        <w:t xml:space="preserve">Major concern in Privacy </w:t>
+      </w:r>
+    </w:p>
+    <w:p>
+      <w:pPr>
+        <w:pStyle w:val="ListParagraph"/>
+        <w:numPr>
+          <w:ilvl w:val="0"/>
+          <w:numId w:val="8"/>
+        </w:numPr>
+      </w:pPr>
+      <w:r>
+        <w:t xml:space="preserve">Being totally dependent on a system can be a bad thing. E.g. say system goes down. </w:t>
+      </w:r>
+    </w:p>
+    <w:p>
+      <w:r>
+        <w:t xml:space="preserve">Conclusion- </w:t>
+      </w:r>
+    </w:p>
+    <w:p>
+      <w:pPr>
+        <w:pStyle w:val="ListParagraph"/>
+        <w:numPr>
+          <w:ilvl w:val="0"/>
+          <w:numId w:val="9"/>
+        </w:numPr>
+      </w:pPr>
+      <w:r>
+        <w:t xml:space="preserve">What the future holds? </w:t>
+      </w:r>
+    </w:p>
+    <w:p>
+      <w:pPr>
+        <w:pStyle w:val="ListParagraph"/>
+        <w:numPr>
+          <w:ilvl w:val="0"/>
+          <w:numId w:val="9"/>
+        </w:numPr>
+      </w:pPr>
+    </w:p>
+    <w:p>
+      <w:r>
+        <w:tab/>
+      </w:r>
     </w:p>
     <w:sectPr>
       <w:pgSz w:w="12240" w:h="15840"/>
@@ -96,6 +328,797 @@
 <file path=word/numbering.xml><?xml version="1.0" encoding="utf-8"?>
 <w:numbering xmlns:wpc="http://schemas.microsoft.com/office/word/2010/wordprocessingCanvas" xmlns:mc="http://schemas.openxmlformats.org/markup-compatibility/2006" xmlns:o="urn:schemas-microsoft-com:office:office" xmlns:r="http://schemas.openxmlformats.org/officeDocument/2006/relationships" xmlns:m="http://schemas.openxmlformats.org/officeDocument/2006/math" xmlns:v="urn:schemas-microsoft-com:vml" xmlns:wp14="http://schemas.microsoft.com/office/word/2010/wordprocessingDrawing" xmlns:wp="http://schemas.openxmlformats.org/drawingml/2006/wordprocessingDrawing" xmlns:w10="urn:schemas-microsoft-com:office:word" xmlns:w="http://schemas.openxmlformats.org/wordprocessingml/2006/main" xmlns:w14="http://schemas.microsoft.com/office/word/2010/wordml" xmlns:wpg="http://schemas.microsoft.com/office/word/2010/wordprocessingGroup" xmlns:wpi="http://schemas.microsoft.com/office/word/2010/wordprocessingInk" xmlns:wne="http://schemas.microsoft.com/office/word/2006/wordml" xmlns:wps="http://schemas.microsoft.com/office/word/2010/wordprocessingShape" mc:Ignorable="w14 wp14">
   <w:abstractNum w:abstractNumId="0">
+    <w:nsid w:val="0D691CB4"/>
+    <w:multiLevelType w:val="hybridMultilevel"/>
+    <w:tmpl w:val="BE2AF84C"/>
+    <w:lvl w:ilvl="0" w:tplc="04090001">
+      <w:start w:val="1"/>
+      <w:numFmt w:val="bullet"/>
+      <w:lvlText w:val=""/>
+      <w:lvlJc w:val="left"/>
+      <w:pPr>
+        <w:ind w:left="1440" w:hanging="360"/>
+      </w:pPr>
+      <w:rPr>
+        <w:rFonts w:ascii="Symbol" w:hAnsi="Symbol" w:hint="default"/>
+      </w:rPr>
+    </w:lvl>
+    <w:lvl w:ilvl="1" w:tplc="04090003" w:tentative="1">
+      <w:start w:val="1"/>
+      <w:numFmt w:val="bullet"/>
+      <w:lvlText w:val="o"/>
+      <w:lvlJc w:val="left"/>
+      <w:pPr>
+        <w:ind w:left="2160" w:hanging="360"/>
+      </w:pPr>
+      <w:rPr>
+        <w:rFonts w:ascii="Courier New" w:hAnsi="Courier New" w:cs="Courier New" w:hint="default"/>
+      </w:rPr>
+    </w:lvl>
+    <w:lvl w:ilvl="2" w:tplc="04090005" w:tentative="1">
+      <w:start w:val="1"/>
+      <w:numFmt w:val="bullet"/>
+      <w:lvlText w:val=""/>
+      <w:lvlJc w:val="left"/>
+      <w:pPr>
+        <w:ind w:left="2880" w:hanging="360"/>
+      </w:pPr>
+      <w:rPr>
+        <w:rFonts w:ascii="Wingdings" w:hAnsi="Wingdings" w:hint="default"/>
+      </w:rPr>
+    </w:lvl>
+    <w:lvl w:ilvl="3" w:tplc="04090001" w:tentative="1">
+      <w:start w:val="1"/>
+      <w:numFmt w:val="bullet"/>
+      <w:lvlText w:val=""/>
+      <w:lvlJc w:val="left"/>
+      <w:pPr>
+        <w:ind w:left="3600" w:hanging="360"/>
+      </w:pPr>
+      <w:rPr>
+        <w:rFonts w:ascii="Symbol" w:hAnsi="Symbol" w:hint="default"/>
+      </w:rPr>
+    </w:lvl>
+    <w:lvl w:ilvl="4" w:tplc="04090003" w:tentative="1">
+      <w:start w:val="1"/>
+      <w:numFmt w:val="bullet"/>
+      <w:lvlText w:val="o"/>
+      <w:lvlJc w:val="left"/>
+      <w:pPr>
+        <w:ind w:left="4320" w:hanging="360"/>
+      </w:pPr>
+      <w:rPr>
+        <w:rFonts w:ascii="Courier New" w:hAnsi="Courier New" w:cs="Courier New" w:hint="default"/>
+      </w:rPr>
+    </w:lvl>
+    <w:lvl w:ilvl="5" w:tplc="04090005" w:tentative="1">
+      <w:start w:val="1"/>
+      <w:numFmt w:val="bullet"/>
+      <w:lvlText w:val=""/>
+      <w:lvlJc w:val="left"/>
+      <w:pPr>
+        <w:ind w:left="5040" w:hanging="360"/>
+      </w:pPr>
+      <w:rPr>
+        <w:rFonts w:ascii="Wingdings" w:hAnsi="Wingdings" w:hint="default"/>
+      </w:rPr>
+    </w:lvl>
+    <w:lvl w:ilvl="6" w:tplc="04090001" w:tentative="1">
+      <w:start w:val="1"/>
+      <w:numFmt w:val="bullet"/>
+      <w:lvlText w:val=""/>
+      <w:lvlJc w:val="left"/>
+      <w:pPr>
+        <w:ind w:left="5760" w:hanging="360"/>
+      </w:pPr>
+      <w:rPr>
+        <w:rFonts w:ascii="Symbol" w:hAnsi="Symbol" w:hint="default"/>
+      </w:rPr>
+    </w:lvl>
+    <w:lvl w:ilvl="7" w:tplc="04090003" w:tentative="1">
+      <w:start w:val="1"/>
+      <w:numFmt w:val="bullet"/>
+      <w:lvlText w:val="o"/>
+      <w:lvlJc w:val="left"/>
+      <w:pPr>
+        <w:ind w:left="6480" w:hanging="360"/>
+      </w:pPr>
+      <w:rPr>
+        <w:rFonts w:ascii="Courier New" w:hAnsi="Courier New" w:cs="Courier New" w:hint="default"/>
+      </w:rPr>
+    </w:lvl>
+    <w:lvl w:ilvl="8" w:tplc="04090005" w:tentative="1">
+      <w:start w:val="1"/>
+      <w:numFmt w:val="bullet"/>
+      <w:lvlText w:val=""/>
+      <w:lvlJc w:val="left"/>
+      <w:pPr>
+        <w:ind w:left="7200" w:hanging="360"/>
+      </w:pPr>
+      <w:rPr>
+        <w:rFonts w:ascii="Wingdings" w:hAnsi="Wingdings" w:hint="default"/>
+      </w:rPr>
+    </w:lvl>
+  </w:abstractNum>
+  <w:abstractNum w:abstractNumId="1">
+    <w:nsid w:val="22C3387A"/>
+    <w:multiLevelType w:val="hybridMultilevel"/>
+    <w:tmpl w:val="BA74A83A"/>
+    <w:lvl w:ilvl="0" w:tplc="04090001">
+      <w:start w:val="1"/>
+      <w:numFmt w:val="bullet"/>
+      <w:lvlText w:val=""/>
+      <w:lvlJc w:val="left"/>
+      <w:pPr>
+        <w:ind w:left="1490" w:hanging="360"/>
+      </w:pPr>
+      <w:rPr>
+        <w:rFonts w:ascii="Symbol" w:hAnsi="Symbol" w:hint="default"/>
+      </w:rPr>
+    </w:lvl>
+    <w:lvl w:ilvl="1" w:tplc="04090003" w:tentative="1">
+      <w:start w:val="1"/>
+      <w:numFmt w:val="bullet"/>
+      <w:lvlText w:val="o"/>
+      <w:lvlJc w:val="left"/>
+      <w:pPr>
+        <w:ind w:left="2210" w:hanging="360"/>
+      </w:pPr>
+      <w:rPr>
+        <w:rFonts w:ascii="Courier New" w:hAnsi="Courier New" w:cs="Courier New" w:hint="default"/>
+      </w:rPr>
+    </w:lvl>
+    <w:lvl w:ilvl="2" w:tplc="04090005" w:tentative="1">
+      <w:start w:val="1"/>
+      <w:numFmt w:val="bullet"/>
+      <w:lvlText w:val=""/>
+      <w:lvlJc w:val="left"/>
+      <w:pPr>
+        <w:ind w:left="2930" w:hanging="360"/>
+      </w:pPr>
+      <w:rPr>
+        <w:rFonts w:ascii="Wingdings" w:hAnsi="Wingdings" w:hint="default"/>
+      </w:rPr>
+    </w:lvl>
+    <w:lvl w:ilvl="3" w:tplc="04090001" w:tentative="1">
+      <w:start w:val="1"/>
+      <w:numFmt w:val="bullet"/>
+      <w:lvlText w:val=""/>
+      <w:lvlJc w:val="left"/>
+      <w:pPr>
+        <w:ind w:left="3650" w:hanging="360"/>
+      </w:pPr>
+      <w:rPr>
+        <w:rFonts w:ascii="Symbol" w:hAnsi="Symbol" w:hint="default"/>
+      </w:rPr>
+    </w:lvl>
+    <w:lvl w:ilvl="4" w:tplc="04090003" w:tentative="1">
+      <w:start w:val="1"/>
+      <w:numFmt w:val="bullet"/>
+      <w:lvlText w:val="o"/>
+      <w:lvlJc w:val="left"/>
+      <w:pPr>
+        <w:ind w:left="4370" w:hanging="360"/>
+      </w:pPr>
+      <w:rPr>
+        <w:rFonts w:ascii="Courier New" w:hAnsi="Courier New" w:cs="Courier New" w:hint="default"/>
+      </w:rPr>
+    </w:lvl>
+    <w:lvl w:ilvl="5" w:tplc="04090005" w:tentative="1">
+      <w:start w:val="1"/>
+      <w:numFmt w:val="bullet"/>
+      <w:lvlText w:val=""/>
+      <w:lvlJc w:val="left"/>
+      <w:pPr>
+        <w:ind w:left="5090" w:hanging="360"/>
+      </w:pPr>
+      <w:rPr>
+        <w:rFonts w:ascii="Wingdings" w:hAnsi="Wingdings" w:hint="default"/>
+      </w:rPr>
+    </w:lvl>
+    <w:lvl w:ilvl="6" w:tplc="04090001" w:tentative="1">
+      <w:start w:val="1"/>
+      <w:numFmt w:val="bullet"/>
+      <w:lvlText w:val=""/>
+      <w:lvlJc w:val="left"/>
+      <w:pPr>
+        <w:ind w:left="5810" w:hanging="360"/>
+      </w:pPr>
+      <w:rPr>
+        <w:rFonts w:ascii="Symbol" w:hAnsi="Symbol" w:hint="default"/>
+      </w:rPr>
+    </w:lvl>
+    <w:lvl w:ilvl="7" w:tplc="04090003" w:tentative="1">
+      <w:start w:val="1"/>
+      <w:numFmt w:val="bullet"/>
+      <w:lvlText w:val="o"/>
+      <w:lvlJc w:val="left"/>
+      <w:pPr>
+        <w:ind w:left="6530" w:hanging="360"/>
+      </w:pPr>
+      <w:rPr>
+        <w:rFonts w:ascii="Courier New" w:hAnsi="Courier New" w:cs="Courier New" w:hint="default"/>
+      </w:rPr>
+    </w:lvl>
+    <w:lvl w:ilvl="8" w:tplc="04090005" w:tentative="1">
+      <w:start w:val="1"/>
+      <w:numFmt w:val="bullet"/>
+      <w:lvlText w:val=""/>
+      <w:lvlJc w:val="left"/>
+      <w:pPr>
+        <w:ind w:left="7250" w:hanging="360"/>
+      </w:pPr>
+      <w:rPr>
+        <w:rFonts w:ascii="Wingdings" w:hAnsi="Wingdings" w:hint="default"/>
+      </w:rPr>
+    </w:lvl>
+  </w:abstractNum>
+  <w:abstractNum w:abstractNumId="2">
+    <w:nsid w:val="33586C5B"/>
+    <w:multiLevelType w:val="hybridMultilevel"/>
+    <w:tmpl w:val="7B62DAA6"/>
+    <w:lvl w:ilvl="0" w:tplc="04090001">
+      <w:start w:val="1"/>
+      <w:numFmt w:val="bullet"/>
+      <w:lvlText w:val=""/>
+      <w:lvlJc w:val="left"/>
+      <w:pPr>
+        <w:ind w:left="1440" w:hanging="360"/>
+      </w:pPr>
+      <w:rPr>
+        <w:rFonts w:ascii="Symbol" w:hAnsi="Symbol" w:hint="default"/>
+      </w:rPr>
+    </w:lvl>
+    <w:lvl w:ilvl="1" w:tplc="04090003" w:tentative="1">
+      <w:start w:val="1"/>
+      <w:numFmt w:val="bullet"/>
+      <w:lvlText w:val="o"/>
+      <w:lvlJc w:val="left"/>
+      <w:pPr>
+        <w:ind w:left="2160" w:hanging="360"/>
+      </w:pPr>
+      <w:rPr>
+        <w:rFonts w:ascii="Courier New" w:hAnsi="Courier New" w:cs="Courier New" w:hint="default"/>
+      </w:rPr>
+    </w:lvl>
+    <w:lvl w:ilvl="2" w:tplc="04090005" w:tentative="1">
+      <w:start w:val="1"/>
+      <w:numFmt w:val="bullet"/>
+      <w:lvlText w:val=""/>
+      <w:lvlJc w:val="left"/>
+      <w:pPr>
+        <w:ind w:left="2880" w:hanging="360"/>
+      </w:pPr>
+      <w:rPr>
+        <w:rFonts w:ascii="Wingdings" w:hAnsi="Wingdings" w:hint="default"/>
+      </w:rPr>
+    </w:lvl>
+    <w:lvl w:ilvl="3" w:tplc="04090001" w:tentative="1">
+      <w:start w:val="1"/>
+      <w:numFmt w:val="bullet"/>
+      <w:lvlText w:val=""/>
+      <w:lvlJc w:val="left"/>
+      <w:pPr>
+        <w:ind w:left="3600" w:hanging="360"/>
+      </w:pPr>
+      <w:rPr>
+        <w:rFonts w:ascii="Symbol" w:hAnsi="Symbol" w:hint="default"/>
+      </w:rPr>
+    </w:lvl>
+    <w:lvl w:ilvl="4" w:tplc="04090003" w:tentative="1">
+      <w:start w:val="1"/>
+      <w:numFmt w:val="bullet"/>
+      <w:lvlText w:val="o"/>
+      <w:lvlJc w:val="left"/>
+      <w:pPr>
+        <w:ind w:left="4320" w:hanging="360"/>
+      </w:pPr>
+      <w:rPr>
+        <w:rFonts w:ascii="Courier New" w:hAnsi="Courier New" w:cs="Courier New" w:hint="default"/>
+      </w:rPr>
+    </w:lvl>
+    <w:lvl w:ilvl="5" w:tplc="04090005" w:tentative="1">
+      <w:start w:val="1"/>
+      <w:numFmt w:val="bullet"/>
+      <w:lvlText w:val=""/>
+      <w:lvlJc w:val="left"/>
+      <w:pPr>
+        <w:ind w:left="5040" w:hanging="360"/>
+      </w:pPr>
+      <w:rPr>
+        <w:rFonts w:ascii="Wingdings" w:hAnsi="Wingdings" w:hint="default"/>
+      </w:rPr>
+    </w:lvl>
+    <w:lvl w:ilvl="6" w:tplc="04090001" w:tentative="1">
+      <w:start w:val="1"/>
+      <w:numFmt w:val="bullet"/>
+      <w:lvlText w:val=""/>
+      <w:lvlJc w:val="left"/>
+      <w:pPr>
+        <w:ind w:left="5760" w:hanging="360"/>
+      </w:pPr>
+      <w:rPr>
+        <w:rFonts w:ascii="Symbol" w:hAnsi="Symbol" w:hint="default"/>
+      </w:rPr>
+    </w:lvl>
+    <w:lvl w:ilvl="7" w:tplc="04090003" w:tentative="1">
+      <w:start w:val="1"/>
+      <w:numFmt w:val="bullet"/>
+      <w:lvlText w:val="o"/>
+      <w:lvlJc w:val="left"/>
+      <w:pPr>
+        <w:ind w:left="6480" w:hanging="360"/>
+      </w:pPr>
+      <w:rPr>
+        <w:rFonts w:ascii="Courier New" w:hAnsi="Courier New" w:cs="Courier New" w:hint="default"/>
+      </w:rPr>
+    </w:lvl>
+    <w:lvl w:ilvl="8" w:tplc="04090005" w:tentative="1">
+      <w:start w:val="1"/>
+      <w:numFmt w:val="bullet"/>
+      <w:lvlText w:val=""/>
+      <w:lvlJc w:val="left"/>
+      <w:pPr>
+        <w:ind w:left="7200" w:hanging="360"/>
+      </w:pPr>
+      <w:rPr>
+        <w:rFonts w:ascii="Wingdings" w:hAnsi="Wingdings" w:hint="default"/>
+      </w:rPr>
+    </w:lvl>
+  </w:abstractNum>
+  <w:abstractNum w:abstractNumId="3">
+    <w:nsid w:val="387F2E72"/>
+    <w:multiLevelType w:val="hybridMultilevel"/>
+    <w:tmpl w:val="F718D8BC"/>
+    <w:lvl w:ilvl="0" w:tplc="04090001">
+      <w:start w:val="1"/>
+      <w:numFmt w:val="bullet"/>
+      <w:lvlText w:val=""/>
+      <w:lvlJc w:val="left"/>
+      <w:pPr>
+        <w:ind w:left="1440" w:hanging="360"/>
+      </w:pPr>
+      <w:rPr>
+        <w:rFonts w:ascii="Symbol" w:hAnsi="Symbol" w:hint="default"/>
+      </w:rPr>
+    </w:lvl>
+    <w:lvl w:ilvl="1" w:tplc="04090003" w:tentative="1">
+      <w:start w:val="1"/>
+      <w:numFmt w:val="bullet"/>
+      <w:lvlText w:val="o"/>
+      <w:lvlJc w:val="left"/>
+      <w:pPr>
+        <w:ind w:left="2160" w:hanging="360"/>
+      </w:pPr>
+      <w:rPr>
+        <w:rFonts w:ascii="Courier New" w:hAnsi="Courier New" w:cs="Courier New" w:hint="default"/>
+      </w:rPr>
+    </w:lvl>
+    <w:lvl w:ilvl="2" w:tplc="04090005" w:tentative="1">
+      <w:start w:val="1"/>
+      <w:numFmt w:val="bullet"/>
+      <w:lvlText w:val=""/>
+      <w:lvlJc w:val="left"/>
+      <w:pPr>
+        <w:ind w:left="2880" w:hanging="360"/>
+      </w:pPr>
+      <w:rPr>
+        <w:rFonts w:ascii="Wingdings" w:hAnsi="Wingdings" w:hint="default"/>
+      </w:rPr>
+    </w:lvl>
+    <w:lvl w:ilvl="3" w:tplc="04090001" w:tentative="1">
+      <w:start w:val="1"/>
+      <w:numFmt w:val="bullet"/>
+      <w:lvlText w:val=""/>
+      <w:lvlJc w:val="left"/>
+      <w:pPr>
+        <w:ind w:left="3600" w:hanging="360"/>
+      </w:pPr>
+      <w:rPr>
+        <w:rFonts w:ascii="Symbol" w:hAnsi="Symbol" w:hint="default"/>
+      </w:rPr>
+    </w:lvl>
+    <w:lvl w:ilvl="4" w:tplc="04090003" w:tentative="1">
+      <w:start w:val="1"/>
+      <w:numFmt w:val="bullet"/>
+      <w:lvlText w:val="o"/>
+      <w:lvlJc w:val="left"/>
+      <w:pPr>
+        <w:ind w:left="4320" w:hanging="360"/>
+      </w:pPr>
+      <w:rPr>
+        <w:rFonts w:ascii="Courier New" w:hAnsi="Courier New" w:cs="Courier New" w:hint="default"/>
+      </w:rPr>
+    </w:lvl>
+    <w:lvl w:ilvl="5" w:tplc="04090005" w:tentative="1">
+      <w:start w:val="1"/>
+      <w:numFmt w:val="bullet"/>
+      <w:lvlText w:val=""/>
+      <w:lvlJc w:val="left"/>
+      <w:pPr>
+        <w:ind w:left="5040" w:hanging="360"/>
+      </w:pPr>
+      <w:rPr>
+        <w:rFonts w:ascii="Wingdings" w:hAnsi="Wingdings" w:hint="default"/>
+      </w:rPr>
+    </w:lvl>
+    <w:lvl w:ilvl="6" w:tplc="04090001" w:tentative="1">
+      <w:start w:val="1"/>
+      <w:numFmt w:val="bullet"/>
+      <w:lvlText w:val=""/>
+      <w:lvlJc w:val="left"/>
+      <w:pPr>
+        <w:ind w:left="5760" w:hanging="360"/>
+      </w:pPr>
+      <w:rPr>
+        <w:rFonts w:ascii="Symbol" w:hAnsi="Symbol" w:hint="default"/>
+      </w:rPr>
+    </w:lvl>
+    <w:lvl w:ilvl="7" w:tplc="04090003" w:tentative="1">
+      <w:start w:val="1"/>
+      <w:numFmt w:val="bullet"/>
+      <w:lvlText w:val="o"/>
+      <w:lvlJc w:val="left"/>
+      <w:pPr>
+        <w:ind w:left="6480" w:hanging="360"/>
+      </w:pPr>
+      <w:rPr>
+        <w:rFonts w:ascii="Courier New" w:hAnsi="Courier New" w:cs="Courier New" w:hint="default"/>
+      </w:rPr>
+    </w:lvl>
+    <w:lvl w:ilvl="8" w:tplc="04090005" w:tentative="1">
+      <w:start w:val="1"/>
+      <w:numFmt w:val="bullet"/>
+      <w:lvlText w:val=""/>
+      <w:lvlJc w:val="left"/>
+      <w:pPr>
+        <w:ind w:left="7200" w:hanging="360"/>
+      </w:pPr>
+      <w:rPr>
+        <w:rFonts w:ascii="Wingdings" w:hAnsi="Wingdings" w:hint="default"/>
+      </w:rPr>
+    </w:lvl>
+  </w:abstractNum>
+  <w:abstractNum w:abstractNumId="4">
+    <w:nsid w:val="4225488B"/>
+    <w:multiLevelType w:val="hybridMultilevel"/>
+    <w:tmpl w:val="93BE7D34"/>
+    <w:lvl w:ilvl="0" w:tplc="04090001">
+      <w:start w:val="1"/>
+      <w:numFmt w:val="bullet"/>
+      <w:lvlText w:val=""/>
+      <w:lvlJc w:val="left"/>
+      <w:pPr>
+        <w:ind w:left="1440" w:hanging="360"/>
+      </w:pPr>
+      <w:rPr>
+        <w:rFonts w:ascii="Symbol" w:hAnsi="Symbol" w:hint="default"/>
+      </w:rPr>
+    </w:lvl>
+    <w:lvl w:ilvl="1" w:tplc="04090003" w:tentative="1">
+      <w:start w:val="1"/>
+      <w:numFmt w:val="bullet"/>
+      <w:lvlText w:val="o"/>
+      <w:lvlJc w:val="left"/>
+      <w:pPr>
+        <w:ind w:left="2160" w:hanging="360"/>
+      </w:pPr>
+      <w:rPr>
+        <w:rFonts w:ascii="Courier New" w:hAnsi="Courier New" w:cs="Courier New" w:hint="default"/>
+      </w:rPr>
+    </w:lvl>
+    <w:lvl w:ilvl="2" w:tplc="04090005" w:tentative="1">
+      <w:start w:val="1"/>
+      <w:numFmt w:val="bullet"/>
+      <w:lvlText w:val=""/>
+      <w:lvlJc w:val="left"/>
+      <w:pPr>
+        <w:ind w:left="2880" w:hanging="360"/>
+      </w:pPr>
+      <w:rPr>
+        <w:rFonts w:ascii="Wingdings" w:hAnsi="Wingdings" w:hint="default"/>
+      </w:rPr>
+    </w:lvl>
+    <w:lvl w:ilvl="3" w:tplc="04090001" w:tentative="1">
+      <w:start w:val="1"/>
+      <w:numFmt w:val="bullet"/>
+      <w:lvlText w:val=""/>
+      <w:lvlJc w:val="left"/>
+      <w:pPr>
+        <w:ind w:left="3600" w:hanging="360"/>
+      </w:pPr>
+      <w:rPr>
+        <w:rFonts w:ascii="Symbol" w:hAnsi="Symbol" w:hint="default"/>
+      </w:rPr>
+    </w:lvl>
+    <w:lvl w:ilvl="4" w:tplc="04090003" w:tentative="1">
+      <w:start w:val="1"/>
+      <w:numFmt w:val="bullet"/>
+      <w:lvlText w:val="o"/>
+      <w:lvlJc w:val="left"/>
+      <w:pPr>
+        <w:ind w:left="4320" w:hanging="360"/>
+      </w:pPr>
+      <w:rPr>
+        <w:rFonts w:ascii="Courier New" w:hAnsi="Courier New" w:cs="Courier New" w:hint="default"/>
+      </w:rPr>
+    </w:lvl>
+    <w:lvl w:ilvl="5" w:tplc="04090005" w:tentative="1">
+      <w:start w:val="1"/>
+      <w:numFmt w:val="bullet"/>
+      <w:lvlText w:val=""/>
+      <w:lvlJc w:val="left"/>
+      <w:pPr>
+        <w:ind w:left="5040" w:hanging="360"/>
+      </w:pPr>
+      <w:rPr>
+        <w:rFonts w:ascii="Wingdings" w:hAnsi="Wingdings" w:hint="default"/>
+      </w:rPr>
+    </w:lvl>
+    <w:lvl w:ilvl="6" w:tplc="04090001" w:tentative="1">
+      <w:start w:val="1"/>
+      <w:numFmt w:val="bullet"/>
+      <w:lvlText w:val=""/>
+      <w:lvlJc w:val="left"/>
+      <w:pPr>
+        <w:ind w:left="5760" w:hanging="360"/>
+      </w:pPr>
+      <w:rPr>
+        <w:rFonts w:ascii="Symbol" w:hAnsi="Symbol" w:hint="default"/>
+      </w:rPr>
+    </w:lvl>
+    <w:lvl w:ilvl="7" w:tplc="04090003" w:tentative="1">
+      <w:start w:val="1"/>
+      <w:numFmt w:val="bullet"/>
+      <w:lvlText w:val="o"/>
+      <w:lvlJc w:val="left"/>
+      <w:pPr>
+        <w:ind w:left="6480" w:hanging="360"/>
+      </w:pPr>
+      <w:rPr>
+        <w:rFonts w:ascii="Courier New" w:hAnsi="Courier New" w:cs="Courier New" w:hint="default"/>
+      </w:rPr>
+    </w:lvl>
+    <w:lvl w:ilvl="8" w:tplc="04090005" w:tentative="1">
+      <w:start w:val="1"/>
+      <w:numFmt w:val="bullet"/>
+      <w:lvlText w:val=""/>
+      <w:lvlJc w:val="left"/>
+      <w:pPr>
+        <w:ind w:left="7200" w:hanging="360"/>
+      </w:pPr>
+      <w:rPr>
+        <w:rFonts w:ascii="Wingdings" w:hAnsi="Wingdings" w:hint="default"/>
+      </w:rPr>
+    </w:lvl>
+  </w:abstractNum>
+  <w:abstractNum w:abstractNumId="5">
+    <w:nsid w:val="557C30E1"/>
+    <w:multiLevelType w:val="hybridMultilevel"/>
+    <w:tmpl w:val="C35AF536"/>
+    <w:lvl w:ilvl="0" w:tplc="04090001">
+      <w:start w:val="1"/>
+      <w:numFmt w:val="bullet"/>
+      <w:lvlText w:val=""/>
+      <w:lvlJc w:val="left"/>
+      <w:pPr>
+        <w:ind w:left="720" w:hanging="360"/>
+      </w:pPr>
+      <w:rPr>
+        <w:rFonts w:ascii="Symbol" w:hAnsi="Symbol" w:hint="default"/>
+      </w:rPr>
+    </w:lvl>
+    <w:lvl w:ilvl="1" w:tplc="04090003" w:tentative="1">
+      <w:start w:val="1"/>
+      <w:numFmt w:val="bullet"/>
+      <w:lvlText w:val="o"/>
+      <w:lvlJc w:val="left"/>
+      <w:pPr>
+        <w:ind w:left="1440" w:hanging="360"/>
+      </w:pPr>
+      <w:rPr>
+        <w:rFonts w:ascii="Courier New" w:hAnsi="Courier New" w:cs="Courier New" w:hint="default"/>
+      </w:rPr>
+    </w:lvl>
+    <w:lvl w:ilvl="2" w:tplc="04090005" w:tentative="1">
+      <w:start w:val="1"/>
+      <w:numFmt w:val="bullet"/>
+      <w:lvlText w:val=""/>
+      <w:lvlJc w:val="left"/>
+      <w:pPr>
+        <w:ind w:left="2160" w:hanging="360"/>
+      </w:pPr>
+      <w:rPr>
+        <w:rFonts w:ascii="Wingdings" w:hAnsi="Wingdings" w:hint="default"/>
+      </w:rPr>
+    </w:lvl>
+    <w:lvl w:ilvl="3" w:tplc="04090001" w:tentative="1">
+      <w:start w:val="1"/>
+      <w:numFmt w:val="bullet"/>
+      <w:lvlText w:val=""/>
+      <w:lvlJc w:val="left"/>
+      <w:pPr>
+        <w:ind w:left="2880" w:hanging="360"/>
+      </w:pPr>
+      <w:rPr>
+        <w:rFonts w:ascii="Symbol" w:hAnsi="Symbol" w:hint="default"/>
+      </w:rPr>
+    </w:lvl>
+    <w:lvl w:ilvl="4" w:tplc="04090003" w:tentative="1">
+      <w:start w:val="1"/>
+      <w:numFmt w:val="bullet"/>
+      <w:lvlText w:val="o"/>
+      <w:lvlJc w:val="left"/>
+      <w:pPr>
+        <w:ind w:left="3600" w:hanging="360"/>
+      </w:pPr>
+      <w:rPr>
+        <w:rFonts w:ascii="Courier New" w:hAnsi="Courier New" w:cs="Courier New" w:hint="default"/>
+      </w:rPr>
+    </w:lvl>
+    <w:lvl w:ilvl="5" w:tplc="04090005" w:tentative="1">
+      <w:start w:val="1"/>
+      <w:numFmt w:val="bullet"/>
+      <w:lvlText w:val=""/>
+      <w:lvlJc w:val="left"/>
+      <w:pPr>
+        <w:ind w:left="4320" w:hanging="360"/>
+      </w:pPr>
+      <w:rPr>
+        <w:rFonts w:ascii="Wingdings" w:hAnsi="Wingdings" w:hint="default"/>
+      </w:rPr>
+    </w:lvl>
+    <w:lvl w:ilvl="6" w:tplc="04090001" w:tentative="1">
+      <w:start w:val="1"/>
+      <w:numFmt w:val="bullet"/>
+      <w:lvlText w:val=""/>
+      <w:lvlJc w:val="left"/>
+      <w:pPr>
+        <w:ind w:left="5040" w:hanging="360"/>
+      </w:pPr>
+      <w:rPr>
+        <w:rFonts w:ascii="Symbol" w:hAnsi="Symbol" w:hint="default"/>
+      </w:rPr>
+    </w:lvl>
+    <w:lvl w:ilvl="7" w:tplc="04090003" w:tentative="1">
+      <w:start w:val="1"/>
+      <w:numFmt w:val="bullet"/>
+      <w:lvlText w:val="o"/>
+      <w:lvlJc w:val="left"/>
+      <w:pPr>
+        <w:ind w:left="5760" w:hanging="360"/>
+      </w:pPr>
+      <w:rPr>
+        <w:rFonts w:ascii="Courier New" w:hAnsi="Courier New" w:cs="Courier New" w:hint="default"/>
+      </w:rPr>
+    </w:lvl>
+    <w:lvl w:ilvl="8" w:tplc="04090005" w:tentative="1">
+      <w:start w:val="1"/>
+      <w:numFmt w:val="bullet"/>
+      <w:lvlText w:val=""/>
+      <w:lvlJc w:val="left"/>
+      <w:pPr>
+        <w:ind w:left="6480" w:hanging="360"/>
+      </w:pPr>
+      <w:rPr>
+        <w:rFonts w:ascii="Wingdings" w:hAnsi="Wingdings" w:hint="default"/>
+      </w:rPr>
+    </w:lvl>
+  </w:abstractNum>
+  <w:abstractNum w:abstractNumId="6">
+    <w:nsid w:val="5CDA7269"/>
+    <w:multiLevelType w:val="hybridMultilevel"/>
+    <w:tmpl w:val="D55E10C2"/>
+    <w:lvl w:ilvl="0" w:tplc="04090001">
+      <w:start w:val="1"/>
+      <w:numFmt w:val="bullet"/>
+      <w:lvlText w:val=""/>
+      <w:lvlJc w:val="left"/>
+      <w:pPr>
+        <w:ind w:left="1440" w:hanging="360"/>
+      </w:pPr>
+      <w:rPr>
+        <w:rFonts w:ascii="Symbol" w:hAnsi="Symbol" w:hint="default"/>
+      </w:rPr>
+    </w:lvl>
+    <w:lvl w:ilvl="1" w:tplc="04090003" w:tentative="1">
+      <w:start w:val="1"/>
+      <w:numFmt w:val="bullet"/>
+      <w:lvlText w:val="o"/>
+      <w:lvlJc w:val="left"/>
+      <w:pPr>
+        <w:ind w:left="2160" w:hanging="360"/>
+      </w:pPr>
+      <w:rPr>
+        <w:rFonts w:ascii="Courier New" w:hAnsi="Courier New" w:cs="Courier New" w:hint="default"/>
+      </w:rPr>
+    </w:lvl>
+    <w:lvl w:ilvl="2" w:tplc="04090005" w:tentative="1">
+      <w:start w:val="1"/>
+      <w:numFmt w:val="bullet"/>
+      <w:lvlText w:val=""/>
+      <w:lvlJc w:val="left"/>
+      <w:pPr>
+        <w:ind w:left="2880" w:hanging="360"/>
+      </w:pPr>
+      <w:rPr>
+        <w:rFonts w:ascii="Wingdings" w:hAnsi="Wingdings" w:hint="default"/>
+      </w:rPr>
+    </w:lvl>
+    <w:lvl w:ilvl="3" w:tplc="04090001" w:tentative="1">
+      <w:start w:val="1"/>
+      <w:numFmt w:val="bullet"/>
+      <w:lvlText w:val=""/>
+      <w:lvlJc w:val="left"/>
+      <w:pPr>
+        <w:ind w:left="3600" w:hanging="360"/>
+      </w:pPr>
+      <w:rPr>
+        <w:rFonts w:ascii="Symbol" w:hAnsi="Symbol" w:hint="default"/>
+      </w:rPr>
+    </w:lvl>
+    <w:lvl w:ilvl="4" w:tplc="04090003" w:tentative="1">
+      <w:start w:val="1"/>
+      <w:numFmt w:val="bullet"/>
+      <w:lvlText w:val="o"/>
+      <w:lvlJc w:val="left"/>
+      <w:pPr>
+        <w:ind w:left="4320" w:hanging="360"/>
+      </w:pPr>
+      <w:rPr>
+        <w:rFonts w:ascii="Courier New" w:hAnsi="Courier New" w:cs="Courier New" w:hint="default"/>
+      </w:rPr>
+    </w:lvl>
+    <w:lvl w:ilvl="5" w:tplc="04090005" w:tentative="1">
+      <w:start w:val="1"/>
+      <w:numFmt w:val="bullet"/>
+      <w:lvlText w:val=""/>
+      <w:lvlJc w:val="left"/>
+      <w:pPr>
+        <w:ind w:left="5040" w:hanging="360"/>
+      </w:pPr>
+      <w:rPr>
+        <w:rFonts w:ascii="Wingdings" w:hAnsi="Wingdings" w:hint="default"/>
+      </w:rPr>
+    </w:lvl>
+    <w:lvl w:ilvl="6" w:tplc="04090001" w:tentative="1">
+      <w:start w:val="1"/>
+      <w:numFmt w:val="bullet"/>
+      <w:lvlText w:val=""/>
+      <w:lvlJc w:val="left"/>
+      <w:pPr>
+        <w:ind w:left="5760" w:hanging="360"/>
+      </w:pPr>
+      <w:rPr>
+        <w:rFonts w:ascii="Symbol" w:hAnsi="Symbol" w:hint="default"/>
+      </w:rPr>
+    </w:lvl>
+    <w:lvl w:ilvl="7" w:tplc="04090003" w:tentative="1">
+      <w:start w:val="1"/>
+      <w:numFmt w:val="bullet"/>
+      <w:lvlText w:val="o"/>
+      <w:lvlJc w:val="left"/>
+      <w:pPr>
+        <w:ind w:left="6480" w:hanging="360"/>
+      </w:pPr>
+      <w:rPr>
+        <w:rFonts w:ascii="Courier New" w:hAnsi="Courier New" w:cs="Courier New" w:hint="default"/>
+      </w:rPr>
+    </w:lvl>
+    <w:lvl w:ilvl="8" w:tplc="04090005" w:tentative="1">
+      <w:start w:val="1"/>
+      <w:numFmt w:val="bullet"/>
+      <w:lvlText w:val=""/>
+      <w:lvlJc w:val="left"/>
+      <w:pPr>
+        <w:ind w:left="7200" w:hanging="360"/>
+      </w:pPr>
+      <w:rPr>
+        <w:rFonts w:ascii="Wingdings" w:hAnsi="Wingdings" w:hint="default"/>
+      </w:rPr>
+    </w:lvl>
+  </w:abstractNum>
+  <w:abstractNum w:abstractNumId="7">
     <w:nsid w:val="79701BAB"/>
     <w:multiLevelType w:val="hybridMultilevel"/>
     <w:tmpl w:val="5E4612C8"/>
@@ -208,7 +1231,144 @@
       </w:rPr>
     </w:lvl>
   </w:abstractNum>
+  <w:abstractNum w:abstractNumId="8">
+    <w:nsid w:val="7C59407A"/>
+    <w:multiLevelType w:val="hybridMultilevel"/>
+    <w:tmpl w:val="8A7E6B3E"/>
+    <w:lvl w:ilvl="0" w:tplc="04090001">
+      <w:start w:val="1"/>
+      <w:numFmt w:val="bullet"/>
+      <w:lvlText w:val=""/>
+      <w:lvlJc w:val="left"/>
+      <w:pPr>
+        <w:ind w:left="1440" w:hanging="360"/>
+      </w:pPr>
+      <w:rPr>
+        <w:rFonts w:ascii="Symbol" w:hAnsi="Symbol" w:hint="default"/>
+      </w:rPr>
+    </w:lvl>
+    <w:lvl w:ilvl="1" w:tplc="04090003" w:tentative="1">
+      <w:start w:val="1"/>
+      <w:numFmt w:val="bullet"/>
+      <w:lvlText w:val="o"/>
+      <w:lvlJc w:val="left"/>
+      <w:pPr>
+        <w:ind w:left="2160" w:hanging="360"/>
+      </w:pPr>
+      <w:rPr>
+        <w:rFonts w:ascii="Courier New" w:hAnsi="Courier New" w:cs="Courier New" w:hint="default"/>
+      </w:rPr>
+    </w:lvl>
+    <w:lvl w:ilvl="2" w:tplc="04090005" w:tentative="1">
+      <w:start w:val="1"/>
+      <w:numFmt w:val="bullet"/>
+      <w:lvlText w:val=""/>
+      <w:lvlJc w:val="left"/>
+      <w:pPr>
+        <w:ind w:left="2880" w:hanging="360"/>
+      </w:pPr>
+      <w:rPr>
+        <w:rFonts w:ascii="Wingdings" w:hAnsi="Wingdings" w:hint="default"/>
+      </w:rPr>
+    </w:lvl>
+    <w:lvl w:ilvl="3" w:tplc="04090001" w:tentative="1">
+      <w:start w:val="1"/>
+      <w:numFmt w:val="bullet"/>
+      <w:lvlText w:val=""/>
+      <w:lvlJc w:val="left"/>
+      <w:pPr>
+        <w:ind w:left="3600" w:hanging="360"/>
+      </w:pPr>
+      <w:rPr>
+        <w:rFonts w:ascii="Symbol" w:hAnsi="Symbol" w:hint="default"/>
+      </w:rPr>
+    </w:lvl>
+    <w:lvl w:ilvl="4" w:tplc="04090003" w:tentative="1">
+      <w:start w:val="1"/>
+      <w:numFmt w:val="bullet"/>
+      <w:lvlText w:val="o"/>
+      <w:lvlJc w:val="left"/>
+      <w:pPr>
+        <w:ind w:left="4320" w:hanging="360"/>
+      </w:pPr>
+      <w:rPr>
+        <w:rFonts w:ascii="Courier New" w:hAnsi="Courier New" w:cs="Courier New" w:hint="default"/>
+      </w:rPr>
+    </w:lvl>
+    <w:lvl w:ilvl="5" w:tplc="04090005" w:tentative="1">
+      <w:start w:val="1"/>
+      <w:numFmt w:val="bullet"/>
+      <w:lvlText w:val=""/>
+      <w:lvlJc w:val="left"/>
+      <w:pPr>
+        <w:ind w:left="5040" w:hanging="360"/>
+      </w:pPr>
+      <w:rPr>
+        <w:rFonts w:ascii="Wingdings" w:hAnsi="Wingdings" w:hint="default"/>
+      </w:rPr>
+    </w:lvl>
+    <w:lvl w:ilvl="6" w:tplc="04090001" w:tentative="1">
+      <w:start w:val="1"/>
+      <w:numFmt w:val="bullet"/>
+      <w:lvlText w:val=""/>
+      <w:lvlJc w:val="left"/>
+      <w:pPr>
+        <w:ind w:left="5760" w:hanging="360"/>
+      </w:pPr>
+      <w:rPr>
+        <w:rFonts w:ascii="Symbol" w:hAnsi="Symbol" w:hint="default"/>
+      </w:rPr>
+    </w:lvl>
+    <w:lvl w:ilvl="7" w:tplc="04090003" w:tentative="1">
+      <w:start w:val="1"/>
+      <w:numFmt w:val="bullet"/>
+      <w:lvlText w:val="o"/>
+      <w:lvlJc w:val="left"/>
+      <w:pPr>
+        <w:ind w:left="6480" w:hanging="360"/>
+      </w:pPr>
+      <w:rPr>
+        <w:rFonts w:ascii="Courier New" w:hAnsi="Courier New" w:cs="Courier New" w:hint="default"/>
+      </w:rPr>
+    </w:lvl>
+    <w:lvl w:ilvl="8" w:tplc="04090005" w:tentative="1">
+      <w:start w:val="1"/>
+      <w:numFmt w:val="bullet"/>
+      <w:lvlText w:val=""/>
+      <w:lvlJc w:val="left"/>
+      <w:pPr>
+        <w:ind w:left="7200" w:hanging="360"/>
+      </w:pPr>
+      <w:rPr>
+        <w:rFonts w:ascii="Wingdings" w:hAnsi="Wingdings" w:hint="default"/>
+      </w:rPr>
+    </w:lvl>
+  </w:abstractNum>
   <w:num w:numId="1">
+    <w:abstractNumId w:val="7"/>
+  </w:num>
+  <w:num w:numId="2">
+    <w:abstractNumId w:val="2"/>
+  </w:num>
+  <w:num w:numId="3">
+    <w:abstractNumId w:val="3"/>
+  </w:num>
+  <w:num w:numId="4">
+    <w:abstractNumId w:val="5"/>
+  </w:num>
+  <w:num w:numId="5">
+    <w:abstractNumId w:val="1"/>
+  </w:num>
+  <w:num w:numId="6">
+    <w:abstractNumId w:val="6"/>
+  </w:num>
+  <w:num w:numId="7">
+    <w:abstractNumId w:val="4"/>
+  </w:num>
+  <w:num w:numId="8">
+    <w:abstractNumId w:val="8"/>
+  </w:num>
+  <w:num w:numId="9">
     <w:abstractNumId w:val="0"/>
   </w:num>
 </w:numbering>

</xml_diff>

<commit_message>
set for next day
</commit_message>
<xml_diff>
--- a/Research_plan.docx
+++ b/Research_plan.docx
@@ -93,7 +93,15 @@
         </w:numPr>
       </w:pPr>
       <w:r>
-        <w:t>What is the Internet Of Things?</w:t>
+        <w:t xml:space="preserve">What is the Internet </w:t>
+      </w:r>
+      <w:proofErr w:type="gramStart"/>
+      <w:r>
+        <w:t>Of</w:t>
+      </w:r>
+      <w:proofErr w:type="gramEnd"/>
+      <w:r>
+        <w:t xml:space="preserve"> Things?</w:t>
       </w:r>
       <w:r>
         <w:t xml:space="preserve"> What is a Thing? </w:t>
@@ -112,23 +120,37 @@
       </w:r>
       <w:r>
         <w:t xml:space="preserve"> and to YOU</w:t>
+      </w:r>
+      <w:r>
+        <w:t>?</w:t>
+      </w:r>
+    </w:p>
+    <w:p>
+      <w:pPr>
+        <w:pStyle w:val="ListParagraph"/>
+        <w:numPr>
+          <w:ilvl w:val="0"/>
+          <w:numId w:val="3"/>
+        </w:numPr>
+      </w:pPr>
+      <w:r>
+        <w:t xml:space="preserve">Things that are already connected that we have </w:t>
+      </w:r>
+      <w:r>
+        <w:t>e.g.</w:t>
       </w:r>
       <w:bookmarkStart w:id="0" w:name="_GoBack"/>
       <w:bookmarkEnd w:id="0"/>
       <w:r>
-        <w:t>?</w:t>
-      </w:r>
-    </w:p>
-    <w:p>
-      <w:pPr>
-        <w:pStyle w:val="ListParagraph"/>
-        <w:numPr>
-          <w:ilvl w:val="0"/>
-          <w:numId w:val="3"/>
-        </w:numPr>
-      </w:pPr>
-      <w:r>
-        <w:t xml:space="preserve">Things that are already connected that we have e.g phone, computers, watches.. </w:t>
+        <w:t xml:space="preserve"> phone, computers, watches</w:t>
+      </w:r>
+      <w:proofErr w:type="gramStart"/>
+      <w:r>
+        <w:t>..</w:t>
+      </w:r>
+      <w:proofErr w:type="gramEnd"/>
+      <w:r>
+        <w:t xml:space="preserve"> </w:t>
       </w:r>
     </w:p>
     <w:p>
@@ -174,8 +196,13 @@
         </w:numPr>
       </w:pPr>
       <w:r>
-        <w:t>Office environment optimised</w:t>
-      </w:r>
+        <w:t xml:space="preserve">Office environment </w:t>
+      </w:r>
+      <w:proofErr w:type="spellStart"/>
+      <w:r>
+        <w:t>optimised</w:t>
+      </w:r>
+      <w:proofErr w:type="spellEnd"/>
     </w:p>
     <w:p>
       <w:pPr>

</xml_diff>

<commit_message>
added intro, home, business
</commit_message>
<xml_diff>
--- a/Research_plan.docx
+++ b/Research_plan.docx
@@ -139,8 +139,6 @@
       <w:r>
         <w:t>e.g.</w:t>
       </w:r>
-      <w:bookmarkStart w:id="0" w:name="_GoBack"/>
-      <w:bookmarkEnd w:id="0"/>
       <w:r>
         <w:t xml:space="preserve"> phone, computers, watches</w:t>
       </w:r>
@@ -331,11 +329,101 @@
     <w:p>
       <w:pPr>
         <w:pStyle w:val="ListParagraph"/>
-        <w:numPr>
-          <w:ilvl w:val="0"/>
-          <w:numId w:val="9"/>
-        </w:numPr>
-      </w:pPr>
+        <w:ind w:left="1440"/>
+      </w:pPr>
+    </w:p>
+    <w:p>
+      <w:pPr>
+        <w:pStyle w:val="ListParagraph"/>
+        <w:ind w:left="1440"/>
+      </w:pPr>
+    </w:p>
+    <w:p>
+      <w:pPr>
+        <w:pStyle w:val="ListParagraph"/>
+        <w:ind w:left="1440"/>
+      </w:pPr>
+    </w:p>
+    <w:p>
+      <w:pPr>
+        <w:pStyle w:val="ListParagraph"/>
+        <w:ind w:left="1440"/>
+      </w:pPr>
+      <w:r>
+        <w:lastRenderedPageBreak/>
+        <w:t xml:space="preserve">References: </w:t>
+      </w:r>
+    </w:p>
+    <w:p>
+      <w:pPr>
+        <w:pStyle w:val="ListParagraph"/>
+        <w:ind w:left="1440"/>
+      </w:pPr>
+      <w:hyperlink r:id="rId6" w:history="1">
+        <w:r>
+          <w:rPr>
+            <w:rStyle w:val="Hyperlink"/>
+          </w:rPr>
+          <w:t>http://www.businessinsider.com/75-billion-devices-will-be-connected-to-the-internet-by-2020-2013-10</w:t>
+        </w:r>
+      </w:hyperlink>
+    </w:p>
+    <w:p>
+      <w:pPr>
+        <w:pStyle w:val="ListParagraph"/>
+        <w:ind w:left="1440"/>
+      </w:pPr>
+    </w:p>
+    <w:p>
+      <w:pPr>
+        <w:pStyle w:val="ListParagraph"/>
+        <w:ind w:left="1440"/>
+      </w:pPr>
+      <w:hyperlink r:id="rId7" w:history="1">
+        <w:r>
+          <w:rPr>
+            <w:rStyle w:val="Hyperlink"/>
+          </w:rPr>
+          <w:t>https://evrythng.com/2014/01/2014-iot-predictions/</w:t>
+        </w:r>
+      </w:hyperlink>
+    </w:p>
+    <w:p>
+      <w:pPr>
+        <w:pStyle w:val="ListParagraph"/>
+        <w:ind w:left="1440"/>
+      </w:pPr>
+    </w:p>
+    <w:p>
+      <w:pPr>
+        <w:pStyle w:val="ListParagraph"/>
+        <w:ind w:left="1440"/>
+      </w:pPr>
+      <w:hyperlink r:id="rId8" w:history="1">
+        <w:r>
+          <w:rPr>
+            <w:rStyle w:val="Hyperlink"/>
+          </w:rPr>
+          <w:t>http://www.techopedia.com/definition/28247/internet-of-things-iot</w:t>
+        </w:r>
+      </w:hyperlink>
+    </w:p>
+    <w:p>
+      <w:pPr>
+        <w:pStyle w:val="ListParagraph"/>
+        <w:ind w:left="1440"/>
+      </w:pPr>
+    </w:p>
+    <w:p>
+      <w:pPr>
+        <w:pStyle w:val="ListParagraph"/>
+        <w:ind w:left="1440"/>
+      </w:pPr>
+      <w:r>
+        <w:t>http://whatis.techtarget.com/definition/thing-in-the-Internet-of-Things</w:t>
+      </w:r>
+      <w:bookmarkStart w:id="0" w:name="_GoBack"/>
+      <w:bookmarkEnd w:id="0"/>
     </w:p>
     <w:p>
       <w:r>
@@ -1599,6 +1687,17 @@
       <w:contextualSpacing/>
     </w:pPr>
   </w:style>
+  <w:style w:type="character" w:styleId="Hyperlink">
+    <w:name w:val="Hyperlink"/>
+    <w:basedOn w:val="DefaultParagraphFont"/>
+    <w:uiPriority w:val="99"/>
+    <w:unhideWhenUsed/>
+    <w:rsid w:val="0039727C"/>
+    <w:rPr>
+      <w:color w:val="0000FF" w:themeColor="hyperlink"/>
+      <w:u w:val="single"/>
+    </w:rPr>
+  </w:style>
 </w:styles>
 </file>
 
@@ -1799,6 +1898,17 @@
       <w:ind w:left="720"/>
       <w:contextualSpacing/>
     </w:pPr>
+  </w:style>
+  <w:style w:type="character" w:styleId="Hyperlink">
+    <w:name w:val="Hyperlink"/>
+    <w:basedOn w:val="DefaultParagraphFont"/>
+    <w:uiPriority w:val="99"/>
+    <w:unhideWhenUsed/>
+    <w:rsid w:val="0039727C"/>
+    <w:rPr>
+      <w:color w:val="0000FF" w:themeColor="hyperlink"/>
+      <w:u w:val="single"/>
+    </w:rPr>
   </w:style>
 </w:styles>
 </file>

</xml_diff>